<commit_message>
lesson 586 - vocab and homework
</commit_message>
<xml_diff>
--- a/english_via_skype/solutions/doc/lesson_586_Iceland - attractions_edit.docx
+++ b/english_via_skype/solutions/doc/lesson_586_Iceland - attractions_edit.docx
@@ -97,7 +97,25 @@
           <w:szCs w:val="24"/>
           <w:lang w:eastAsia="pl-PL"/>
         </w:rPr>
-        <w:t>, not only for thrill-…………………….</w:t>
+        <w:t>, not only for thrill-</w:t>
+      </w:r>
+      <w:r>
+        <w:rPr>
+          <w:rFonts w:ascii="Arial" w:eastAsia="Times New Roman" w:hAnsi="Arial" w:cs="Arial"/>
+          <w:sz w:val="24"/>
+          <w:szCs w:val="24"/>
+          <w:lang w:eastAsia="pl-PL"/>
+        </w:rPr>
+        <w:t>seeking</w:t>
+      </w:r>
+      <w:r>
+        <w:rPr>
+          <w:rFonts w:ascii="Arial" w:eastAsia="Times New Roman" w:hAnsi="Arial" w:cs="Arial"/>
+          <w:sz w:val="24"/>
+          <w:szCs w:val="24"/>
+          <w:lang w:eastAsia="pl-PL"/>
+        </w:rPr>
+        <w:t>…………………….</w:t>
       </w:r>
       <w:r>
         <w:rPr>
@@ -226,7 +244,25 @@
           <w:szCs w:val="24"/>
           <w:lang w:eastAsia="pl-PL"/>
         </w:rPr>
-        <w:t xml:space="preserve"> volcanoes, geysers, hot ………………..</w:t>
+        <w:t xml:space="preserve"> volcanoes, geysers, hot …</w:t>
+      </w:r>
+      <w:r>
+        <w:rPr>
+          <w:rFonts w:ascii="Arial" w:eastAsia="Times New Roman" w:hAnsi="Arial" w:cs="Arial"/>
+          <w:sz w:val="24"/>
+          <w:szCs w:val="24"/>
+          <w:lang w:eastAsia="pl-PL"/>
+        </w:rPr>
+        <w:t>springs</w:t>
+      </w:r>
+      <w:r>
+        <w:rPr>
+          <w:rFonts w:ascii="Arial" w:eastAsia="Times New Roman" w:hAnsi="Arial" w:cs="Arial"/>
+          <w:sz w:val="24"/>
+          <w:szCs w:val="24"/>
+          <w:lang w:eastAsia="pl-PL"/>
+        </w:rPr>
+        <w:t>……………..</w:t>
       </w:r>
       <w:r>
         <w:rPr>
@@ -244,7 +280,25 @@
           <w:szCs w:val="24"/>
           <w:lang w:eastAsia="pl-PL"/>
         </w:rPr>
-        <w:t xml:space="preserve"> of the Arctic Circle, sits ……………………</w:t>
+        <w:t xml:space="preserve"> of the Arctic Circle, sits …</w:t>
+      </w:r>
+      <w:r>
+        <w:rPr>
+          <w:rFonts w:ascii="Arial" w:eastAsia="Times New Roman" w:hAnsi="Arial" w:cs="Arial"/>
+          <w:sz w:val="24"/>
+          <w:szCs w:val="24"/>
+          <w:lang w:eastAsia="pl-PL"/>
+        </w:rPr>
+        <w:t>atop</w:t>
+      </w:r>
+      <w:r>
+        <w:rPr>
+          <w:rFonts w:ascii="Arial" w:eastAsia="Times New Roman" w:hAnsi="Arial" w:cs="Arial"/>
+          <w:sz w:val="24"/>
+          <w:szCs w:val="24"/>
+          <w:lang w:eastAsia="pl-PL"/>
+        </w:rPr>
+        <w:t>…………………</w:t>
       </w:r>
       <w:r>
         <w:rPr>
@@ -296,7 +350,25 @@
           <w:szCs w:val="24"/>
           <w:lang w:eastAsia="pl-PL"/>
         </w:rPr>
-        <w:t> that runs in a complete ………………….</w:t>
+        <w:t> that runs in a complete …</w:t>
+      </w:r>
+      <w:r>
+        <w:rPr>
+          <w:rFonts w:ascii="Arial" w:eastAsia="Times New Roman" w:hAnsi="Arial" w:cs="Arial"/>
+          <w:sz w:val="24"/>
+          <w:szCs w:val="24"/>
+          <w:lang w:eastAsia="pl-PL"/>
+        </w:rPr>
+        <w:t>circle</w:t>
+      </w:r>
+      <w:r>
+        <w:rPr>
+          <w:rFonts w:ascii="Arial" w:eastAsia="Times New Roman" w:hAnsi="Arial" w:cs="Arial"/>
+          <w:sz w:val="24"/>
+          <w:szCs w:val="24"/>
+          <w:lang w:eastAsia="pl-PL"/>
+        </w:rPr>
+        <w:t>……………….</w:t>
       </w:r>
       <w:r>
         <w:rPr>
@@ -335,7 +407,25 @@
           <w:szCs w:val="24"/>
           <w:lang w:eastAsia="pl-PL"/>
         </w:rPr>
-        <w:t>ome of Iceland's most …………………….</w:t>
+        <w:t>ome of Iceland's most …</w:t>
+      </w:r>
+      <w:r>
+        <w:rPr>
+          <w:rFonts w:ascii="Arial" w:eastAsia="Times New Roman" w:hAnsi="Arial" w:cs="Arial"/>
+          <w:sz w:val="24"/>
+          <w:szCs w:val="24"/>
+          <w:lang w:eastAsia="pl-PL"/>
+        </w:rPr>
+        <w:t>stunning</w:t>
+      </w:r>
+      <w:r>
+        <w:rPr>
+          <w:rFonts w:ascii="Arial" w:eastAsia="Times New Roman" w:hAnsi="Arial" w:cs="Arial"/>
+          <w:sz w:val="24"/>
+          <w:szCs w:val="24"/>
+          <w:lang w:eastAsia="pl-PL"/>
+        </w:rPr>
+        <w:t>………………….</w:t>
       </w:r>
       <w:r>
         <w:rPr>
@@ -626,7 +716,25 @@
           <w:szCs w:val="24"/>
           <w:lang w:eastAsia="pl-PL"/>
         </w:rPr>
-        <w:t>. This is a ……………………….</w:t>
+        <w:t>. This is a …</w:t>
+      </w:r>
+      <w:r>
+        <w:rPr>
+          <w:rFonts w:ascii="Arial" w:eastAsia="Times New Roman" w:hAnsi="Arial" w:cs="Arial"/>
+          <w:sz w:val="24"/>
+          <w:szCs w:val="24"/>
+          <w:lang w:eastAsia="pl-PL"/>
+        </w:rPr>
+        <w:t>walkable</w:t>
+      </w:r>
+      <w:r>
+        <w:rPr>
+          <w:rFonts w:ascii="Arial" w:eastAsia="Times New Roman" w:hAnsi="Arial" w:cs="Arial"/>
+          <w:sz w:val="24"/>
+          <w:szCs w:val="24"/>
+          <w:lang w:eastAsia="pl-PL"/>
+        </w:rPr>
+        <w:t>…………………….</w:t>
       </w:r>
       <w:r>
         <w:rPr>
@@ -699,7 +807,25 @@
           <w:szCs w:val="24"/>
           <w:lang w:eastAsia="pl-PL"/>
         </w:rPr>
-        <w:t> and …………………..</w:t>
+        <w:t> and …</w:t>
+      </w:r>
+      <w:r>
+        <w:rPr>
+          <w:rFonts w:ascii="Arial" w:eastAsia="Times New Roman" w:hAnsi="Arial" w:cs="Arial"/>
+          <w:sz w:val="24"/>
+          <w:szCs w:val="24"/>
+          <w:lang w:eastAsia="pl-PL"/>
+        </w:rPr>
+        <w:t>nibble</w:t>
+      </w:r>
+      <w:r>
+        <w:rPr>
+          <w:rFonts w:ascii="Arial" w:eastAsia="Times New Roman" w:hAnsi="Arial" w:cs="Arial"/>
+          <w:sz w:val="24"/>
+          <w:szCs w:val="24"/>
+          <w:lang w:eastAsia="pl-PL"/>
+        </w:rPr>
+        <w:t>………………..</w:t>
       </w:r>
       <w:r>
         <w:rPr>
@@ -760,7 +886,25 @@
           <w:szCs w:val="24"/>
           <w:lang w:eastAsia="pl-PL"/>
         </w:rPr>
-        <w:t>mely popular way to visit ………………….</w:t>
+        <w:t>mely popular way to visit …</w:t>
+      </w:r>
+      <w:r>
+        <w:rPr>
+          <w:rFonts w:ascii="Arial" w:eastAsia="Times New Roman" w:hAnsi="Arial" w:cs="Arial"/>
+          <w:sz w:val="24"/>
+          <w:szCs w:val="24"/>
+          <w:lang w:eastAsia="pl-PL"/>
+        </w:rPr>
+        <w:t>nearby</w:t>
+      </w:r>
+      <w:r>
+        <w:rPr>
+          <w:rFonts w:ascii="Arial" w:eastAsia="Times New Roman" w:hAnsi="Arial" w:cs="Arial"/>
+          <w:sz w:val="24"/>
+          <w:szCs w:val="24"/>
+          <w:lang w:eastAsia="pl-PL"/>
+        </w:rPr>
+        <w:t>……………….</w:t>
       </w:r>
       <w:r>
         <w:rPr>
@@ -1053,7 +1197,25 @@
           <w:szCs w:val="24"/>
           <w:lang w:eastAsia="pl-PL"/>
         </w:rPr>
-        <w:t>ist icon, this visually …………………..</w:t>
+        <w:t>ist icon, this visually …</w:t>
+      </w:r>
+      <w:r>
+        <w:rPr>
+          <w:rFonts w:ascii="Arial" w:eastAsia="Times New Roman" w:hAnsi="Arial" w:cs="Arial"/>
+          <w:sz w:val="24"/>
+          <w:szCs w:val="24"/>
+          <w:lang w:eastAsia="pl-PL"/>
+        </w:rPr>
+        <w:t>spectacular</w:t>
+      </w:r>
+      <w:r>
+        <w:rPr>
+          <w:rFonts w:ascii="Arial" w:eastAsia="Times New Roman" w:hAnsi="Arial" w:cs="Arial"/>
+          <w:sz w:val="24"/>
+          <w:szCs w:val="24"/>
+          <w:lang w:eastAsia="pl-PL"/>
+        </w:rPr>
+        <w:t>………………..</w:t>
       </w:r>
       <w:r>
         <w:rPr>
@@ -1106,7 +1268,7 @@
           <w:szCs w:val="24"/>
           <w:lang w:eastAsia="pl-PL"/>
         </w:rPr>
-        <w:t>……………………….</w:t>
+        <w:t>…</w:t>
       </w:r>
       <w:r>
         <w:rPr>
@@ -1117,6 +1279,28 @@
           <w:szCs w:val="24"/>
           <w:lang w:eastAsia="pl-PL"/>
         </w:rPr>
+        <w:t>recognizable</w:t>
+      </w:r>
+      <w:r>
+        <w:rPr>
+          <w:rFonts w:ascii="Arial" w:eastAsia="Times New Roman" w:hAnsi="Arial" w:cs="Arial"/>
+          <w:b/>
+          <w:bCs/>
+          <w:sz w:val="24"/>
+          <w:szCs w:val="24"/>
+          <w:lang w:eastAsia="pl-PL"/>
+        </w:rPr>
+        <w:t>…………………….</w:t>
+      </w:r>
+      <w:r>
+        <w:rPr>
+          <w:rFonts w:ascii="Arial" w:eastAsia="Times New Roman" w:hAnsi="Arial" w:cs="Arial"/>
+          <w:b/>
+          <w:bCs/>
+          <w:sz w:val="24"/>
+          <w:szCs w:val="24"/>
+          <w:lang w:eastAsia="pl-PL"/>
+        </w:rPr>
         <w:t>building in the country</w:t>
       </w:r>
       <w:r>
@@ -1156,7 +1340,25 @@
           <w:szCs w:val="24"/>
           <w:lang w:eastAsia="pl-PL"/>
         </w:rPr>
-        <w:t>……………….</w:t>
+        <w:t>…</w:t>
+      </w:r>
+      <w:r>
+        <w:rPr>
+          <w:rFonts w:ascii="Arial" w:eastAsia="Times New Roman" w:hAnsi="Arial" w:cs="Arial"/>
+          <w:sz w:val="24"/>
+          <w:szCs w:val="24"/>
+          <w:lang w:eastAsia="pl-PL"/>
+        </w:rPr>
+        <w:t>wonders</w:t>
+      </w:r>
+      <w:r>
+        <w:rPr>
+          <w:rFonts w:ascii="Arial" w:eastAsia="Times New Roman" w:hAnsi="Arial" w:cs="Arial"/>
+          <w:sz w:val="24"/>
+          <w:szCs w:val="24"/>
+          <w:lang w:eastAsia="pl-PL"/>
+        </w:rPr>
+        <w:t>…………….</w:t>
       </w:r>
       <w:r>
         <w:rPr>
@@ -1174,7 +1376,25 @@
           <w:szCs w:val="24"/>
           <w:lang w:eastAsia="pl-PL"/>
         </w:rPr>
-        <w:t>you'll be treated to …………………………..</w:t>
+        <w:t>you'll be treated to …</w:t>
+      </w:r>
+      <w:r>
+        <w:rPr>
+          <w:rFonts w:ascii="Arial" w:eastAsia="Times New Roman" w:hAnsi="Arial" w:cs="Arial"/>
+          <w:sz w:val="24"/>
+          <w:szCs w:val="24"/>
+          <w:lang w:eastAsia="pl-PL"/>
+        </w:rPr>
+        <w:t>striking</w:t>
+      </w:r>
+      <w:r>
+        <w:rPr>
+          <w:rFonts w:ascii="Arial" w:eastAsia="Times New Roman" w:hAnsi="Arial" w:cs="Arial"/>
+          <w:sz w:val="24"/>
+          <w:szCs w:val="24"/>
+          <w:lang w:eastAsia="pl-PL"/>
+        </w:rPr>
+        <w:t>………………………..</w:t>
       </w:r>
       <w:r>
         <w:rPr>
@@ -1211,7 +1431,25 @@
           <w:szCs w:val="24"/>
           <w:lang w:eastAsia="pl-PL"/>
         </w:rPr>
-        <w:t>top and get the best……………………..</w:t>
+        <w:t>top and get the best…</w:t>
+      </w:r>
+      <w:r>
+        <w:rPr>
+          <w:rFonts w:ascii="Arial" w:eastAsia="Times New Roman" w:hAnsi="Arial" w:cs="Arial"/>
+          <w:sz w:val="24"/>
+          <w:szCs w:val="24"/>
+          <w:lang w:eastAsia="pl-PL"/>
+        </w:rPr>
+        <w:t>panoramic</w:t>
+      </w:r>
+      <w:r>
+        <w:rPr>
+          <w:rFonts w:ascii="Arial" w:eastAsia="Times New Roman" w:hAnsi="Arial" w:cs="Arial"/>
+          <w:sz w:val="24"/>
+          <w:szCs w:val="24"/>
+          <w:lang w:eastAsia="pl-PL"/>
+        </w:rPr>
+        <w:t>…………………..</w:t>
       </w:r>
       <w:r>
         <w:rPr>
@@ -1529,7 +1767,25 @@
           <w:szCs w:val="24"/>
           <w:lang w:eastAsia="pl-PL"/>
         </w:rPr>
-        <w:t>ere, you'll find natural ………………….</w:t>
+        <w:t>ere, you'll find natural …</w:t>
+      </w:r>
+      <w:r>
+        <w:rPr>
+          <w:rFonts w:ascii="Arial" w:eastAsia="Times New Roman" w:hAnsi="Arial" w:cs="Arial"/>
+          <w:sz w:val="24"/>
+          <w:szCs w:val="24"/>
+          <w:lang w:eastAsia="pl-PL"/>
+        </w:rPr>
+        <w:t>bathing</w:t>
+      </w:r>
+      <w:r>
+        <w:rPr>
+          <w:rFonts w:ascii="Arial" w:eastAsia="Times New Roman" w:hAnsi="Arial" w:cs="Arial"/>
+          <w:sz w:val="24"/>
+          <w:szCs w:val="24"/>
+          <w:lang w:eastAsia="pl-PL"/>
+        </w:rPr>
+        <w:t>……………….</w:t>
       </w:r>
       <w:r>
         <w:rPr>
@@ -1578,16 +1834,25 @@
           <w:lang w:eastAsia="pl-PL"/>
         </w:rPr>
         <w:br/>
-        <w:t>If the die-hard Icelanders are anything to go by, don't knock the theory. Aside from bathing in a u</w:t>
-      </w:r>
-      <w:r>
-        <w:rPr>
-          <w:rFonts w:ascii="Arial" w:eastAsia="Times New Roman" w:hAnsi="Arial" w:cs="Arial"/>
-          <w:sz w:val="24"/>
-          <w:szCs w:val="24"/>
-          <w:lang w:eastAsia="pl-PL"/>
-        </w:rPr>
-        <w:t>nique …………………</w:t>
+        <w:t xml:space="preserve">If the die-hard Icelanders are anything to go by, don't knock the theory. Aside from bathing in a </w:t>
+      </w:r>
+      <w:r>
+        <w:rPr>
+          <w:rFonts w:ascii="Arial" w:eastAsia="Times New Roman" w:hAnsi="Arial" w:cs="Arial"/>
+          <w:sz w:val="24"/>
+          <w:szCs w:val="24"/>
+          <w:lang w:eastAsia="pl-PL"/>
+        </w:rPr>
+        <w:t>tubs</w:t>
+      </w:r>
+      <w:r>
+        <w:rPr>
+          <w:rFonts w:ascii="Arial" w:eastAsia="Times New Roman" w:hAnsi="Arial" w:cs="Arial"/>
+          <w:sz w:val="24"/>
+          <w:szCs w:val="24"/>
+          <w:lang w:eastAsia="pl-PL"/>
+        </w:rPr>
+        <w:t xml:space="preserve"> …………………</w:t>
       </w:r>
       <w:r>
         <w:rPr>
@@ -1605,7 +1870,25 @@
           <w:szCs w:val="24"/>
           <w:lang w:eastAsia="pl-PL"/>
         </w:rPr>
-        <w:t>ducts, a range of spa ………………………</w:t>
+        <w:t>ducts, a range of spa …</w:t>
+      </w:r>
+      <w:r>
+        <w:rPr>
+          <w:rFonts w:ascii="Arial" w:eastAsia="Times New Roman" w:hAnsi="Arial" w:cs="Arial"/>
+          <w:sz w:val="24"/>
+          <w:szCs w:val="24"/>
+          <w:lang w:eastAsia="pl-PL"/>
+        </w:rPr>
+        <w:t>treatments</w:t>
+      </w:r>
+      <w:r>
+        <w:rPr>
+          <w:rFonts w:ascii="Arial" w:eastAsia="Times New Roman" w:hAnsi="Arial" w:cs="Arial"/>
+          <w:sz w:val="24"/>
+          <w:szCs w:val="24"/>
+          <w:lang w:eastAsia="pl-PL"/>
+        </w:rPr>
+        <w:t>……………………</w:t>
       </w:r>
       <w:r>
         <w:rPr>
@@ -1644,7 +1927,25 @@
           <w:szCs w:val="24"/>
           <w:lang w:eastAsia="pl-PL"/>
         </w:rPr>
-        <w:t>in minerals from one of the ………………..</w:t>
+        <w:t>in minerals from one of the …</w:t>
+      </w:r>
+      <w:r>
+        <w:rPr>
+          <w:rFonts w:ascii="Arial" w:eastAsia="Times New Roman" w:hAnsi="Arial" w:cs="Arial"/>
+          <w:sz w:val="24"/>
+          <w:szCs w:val="24"/>
+          <w:lang w:eastAsia="pl-PL"/>
+        </w:rPr>
+        <w:t>setting</w:t>
+      </w:r>
+      <w:r>
+        <w:rPr>
+          <w:rFonts w:ascii="Arial" w:eastAsia="Times New Roman" w:hAnsi="Arial" w:cs="Arial"/>
+          <w:sz w:val="24"/>
+          <w:szCs w:val="24"/>
+          <w:lang w:eastAsia="pl-PL"/>
+        </w:rPr>
+        <w:t>……………..</w:t>
       </w:r>
       <w:r>
         <w:rPr>
@@ -1924,7 +2225,25 @@
           <w:szCs w:val="24"/>
           <w:lang w:eastAsia="pl-PL"/>
         </w:rPr>
-        <w:t>……………………..</w:t>
+        <w:t>…</w:t>
+      </w:r>
+      <w:r>
+        <w:rPr>
+          <w:rFonts w:ascii="Arial" w:eastAsia="Times New Roman" w:hAnsi="Arial" w:cs="Arial"/>
+          <w:sz w:val="24"/>
+          <w:szCs w:val="24"/>
+          <w:lang w:eastAsia="pl-PL"/>
+        </w:rPr>
+        <w:t>Magnigicent</w:t>
+      </w:r>
+      <w:r>
+        <w:rPr>
+          <w:rFonts w:ascii="Arial" w:eastAsia="Times New Roman" w:hAnsi="Arial" w:cs="Arial"/>
+          <w:sz w:val="24"/>
+          <w:szCs w:val="24"/>
+          <w:lang w:eastAsia="pl-PL"/>
+        </w:rPr>
+        <w:t>…………………..</w:t>
       </w:r>
       <w:r>
         <w:rPr>
@@ -1964,7 +2283,25 @@
           <w:szCs w:val="24"/>
           <w:lang w:eastAsia="pl-PL"/>
         </w:rPr>
-        <w:t>……………………….</w:t>
+        <w:t>…</w:t>
+      </w:r>
+      <w:r>
+        <w:rPr>
+          <w:rFonts w:ascii="Arial" w:eastAsia="Times New Roman" w:hAnsi="Arial" w:cs="Arial"/>
+          <w:sz w:val="24"/>
+          <w:szCs w:val="24"/>
+          <w:lang w:eastAsia="pl-PL"/>
+        </w:rPr>
+        <w:t>encompasses</w:t>
+      </w:r>
+      <w:r>
+        <w:rPr>
+          <w:rFonts w:ascii="Arial" w:eastAsia="Times New Roman" w:hAnsi="Arial" w:cs="Arial"/>
+          <w:sz w:val="24"/>
+          <w:szCs w:val="24"/>
+          <w:lang w:eastAsia="pl-PL"/>
+        </w:rPr>
+        <w:t>…………………….</w:t>
       </w:r>
       <w:r>
         <w:rPr>
@@ -2003,7 +2340,25 @@
           <w:szCs w:val="24"/>
           <w:lang w:eastAsia="pl-PL"/>
         </w:rPr>
-        <w:t>eavy floods have recorded an ……………………….</w:t>
+        <w:t>eavy floods have recorded an …</w:t>
+      </w:r>
+      <w:r>
+        <w:rPr>
+          <w:rFonts w:ascii="Arial" w:eastAsia="Times New Roman" w:hAnsi="Arial" w:cs="Arial"/>
+          <w:sz w:val="24"/>
+          <w:szCs w:val="24"/>
+          <w:lang w:eastAsia="pl-PL"/>
+        </w:rPr>
+        <w:t>astonishing</w:t>
+      </w:r>
+      <w:r>
+        <w:rPr>
+          <w:rFonts w:ascii="Arial" w:eastAsia="Times New Roman" w:hAnsi="Arial" w:cs="Arial"/>
+          <w:sz w:val="24"/>
+          <w:szCs w:val="24"/>
+          <w:lang w:eastAsia="pl-PL"/>
+        </w:rPr>
+        <w:t>…………………….</w:t>
       </w:r>
       <w:r>
         <w:rPr>
@@ -2021,7 +2376,25 @@
           <w:szCs w:val="24"/>
           <w:lang w:eastAsia="pl-PL"/>
         </w:rPr>
-        <w:t xml:space="preserve"> barriers, just a …………………….</w:t>
+        <w:t xml:space="preserve"> barriers, just a …</w:t>
+      </w:r>
+      <w:r>
+        <w:rPr>
+          <w:rFonts w:ascii="Arial" w:eastAsia="Times New Roman" w:hAnsi="Arial" w:cs="Arial"/>
+          <w:sz w:val="24"/>
+          <w:szCs w:val="24"/>
+          <w:lang w:eastAsia="pl-PL"/>
+        </w:rPr>
+        <w:t>spine-tingling</w:t>
+      </w:r>
+      <w:r>
+        <w:rPr>
+          <w:rFonts w:ascii="Arial" w:eastAsia="Times New Roman" w:hAnsi="Arial" w:cs="Arial"/>
+          <w:sz w:val="24"/>
+          <w:szCs w:val="24"/>
+          <w:lang w:eastAsia="pl-PL"/>
+        </w:rPr>
+        <w:t>………………….</w:t>
       </w:r>
       <w:r>
         <w:rPr>
@@ -2362,7 +2735,25 @@
           <w:szCs w:val="24"/>
           <w:lang w:eastAsia="pl-PL"/>
         </w:rPr>
-        <w:t>u may well enjoy a ……………………..</w:t>
+        <w:t>u may well enjoy a …</w:t>
+      </w:r>
+      <w:r>
+        <w:rPr>
+          <w:rFonts w:ascii="Arial" w:eastAsia="Times New Roman" w:hAnsi="Arial" w:cs="Arial"/>
+          <w:sz w:val="24"/>
+          <w:szCs w:val="24"/>
+          <w:lang w:eastAsia="pl-PL"/>
+        </w:rPr>
+        <w:t>ringside</w:t>
+      </w:r>
+      <w:r>
+        <w:rPr>
+          <w:rFonts w:ascii="Arial" w:eastAsia="Times New Roman" w:hAnsi="Arial" w:cs="Arial"/>
+          <w:sz w:val="24"/>
+          <w:szCs w:val="24"/>
+          <w:lang w:eastAsia="pl-PL"/>
+        </w:rPr>
+        <w:t>…………………..</w:t>
       </w:r>
       <w:r>
         <w:rPr>
@@ -2380,7 +2771,25 @@
           <w:szCs w:val="24"/>
           <w:lang w:eastAsia="pl-PL"/>
         </w:rPr>
-        <w:t>e of nature's most ……………………..</w:t>
+        <w:t>e of nature's most …</w:t>
+      </w:r>
+      <w:r>
+        <w:rPr>
+          <w:rFonts w:ascii="Arial" w:eastAsia="Times New Roman" w:hAnsi="Arial" w:cs="Arial"/>
+          <w:sz w:val="24"/>
+          <w:szCs w:val="24"/>
+          <w:lang w:eastAsia="pl-PL"/>
+        </w:rPr>
+        <w:t>awe-inspiring</w:t>
+      </w:r>
+      <w:r>
+        <w:rPr>
+          <w:rFonts w:ascii="Arial" w:eastAsia="Times New Roman" w:hAnsi="Arial" w:cs="Arial"/>
+          <w:sz w:val="24"/>
+          <w:szCs w:val="24"/>
+          <w:lang w:eastAsia="pl-PL"/>
+        </w:rPr>
+        <w:t>…………………..</w:t>
       </w:r>
       <w:r>
         <w:rPr>
@@ -2419,7 +2828,25 @@
           <w:szCs w:val="24"/>
           <w:lang w:eastAsia="pl-PL"/>
         </w:rPr>
-        <w:t>types available, and they ……………………….</w:t>
+        <w:t>types available, and they …</w:t>
+      </w:r>
+      <w:r>
+        <w:rPr>
+          <w:rFonts w:ascii="Arial" w:eastAsia="Times New Roman" w:hAnsi="Arial" w:cs="Arial"/>
+          <w:sz w:val="24"/>
+          <w:szCs w:val="24"/>
+          <w:lang w:eastAsia="pl-PL"/>
+        </w:rPr>
+        <w:t>depart</w:t>
+      </w:r>
+      <w:r>
+        <w:rPr>
+          <w:rFonts w:ascii="Arial" w:eastAsia="Times New Roman" w:hAnsi="Arial" w:cs="Arial"/>
+          <w:sz w:val="24"/>
+          <w:szCs w:val="24"/>
+          <w:lang w:eastAsia="pl-PL"/>
+        </w:rPr>
+        <w:t>…………………….</w:t>
       </w:r>
       <w:r>
         <w:rPr>
@@ -2733,7 +3160,25 @@
           <w:szCs w:val="24"/>
           <w:lang w:eastAsia="pl-PL"/>
         </w:rPr>
-        <w:t>the most popular fountain ……………………..</w:t>
+        <w:t>the most popular fountain …</w:t>
+      </w:r>
+      <w:r>
+        <w:rPr>
+          <w:rFonts w:ascii="Arial" w:eastAsia="Times New Roman" w:hAnsi="Arial" w:cs="Arial"/>
+          <w:sz w:val="24"/>
+          <w:szCs w:val="24"/>
+          <w:lang w:eastAsia="pl-PL"/>
+        </w:rPr>
+        <w:t>geyser</w:t>
+      </w:r>
+      <w:r>
+        <w:rPr>
+          <w:rFonts w:ascii="Arial" w:eastAsia="Times New Roman" w:hAnsi="Arial" w:cs="Arial"/>
+          <w:sz w:val="24"/>
+          <w:szCs w:val="24"/>
+          <w:lang w:eastAsia="pl-PL"/>
+        </w:rPr>
+        <w:t>…………………..</w:t>
       </w:r>
       <w:r>
         <w:rPr>
@@ -2751,7 +3196,25 @@
           <w:szCs w:val="24"/>
           <w:lang w:eastAsia="pl-PL"/>
         </w:rPr>
-        <w:t>d. This highly active hot ……………………</w:t>
+        <w:t>d. This highly active hot …</w:t>
+      </w:r>
+      <w:r>
+        <w:rPr>
+          <w:rFonts w:ascii="Arial" w:eastAsia="Times New Roman" w:hAnsi="Arial" w:cs="Arial"/>
+          <w:sz w:val="24"/>
+          <w:szCs w:val="24"/>
+          <w:lang w:eastAsia="pl-PL"/>
+        </w:rPr>
+        <w:t>springs</w:t>
+      </w:r>
+      <w:r>
+        <w:rPr>
+          <w:rFonts w:ascii="Arial" w:eastAsia="Times New Roman" w:hAnsi="Arial" w:cs="Arial"/>
+          <w:sz w:val="24"/>
+          <w:szCs w:val="24"/>
+          <w:lang w:eastAsia="pl-PL"/>
+        </w:rPr>
+        <w:t>…………………</w:t>
       </w:r>
       <w:r>
         <w:rPr>
@@ -2792,7 +3255,25 @@
           <w:szCs w:val="24"/>
           <w:lang w:eastAsia="pl-PL"/>
         </w:rPr>
-        <w:t>Boiling mud ………………….</w:t>
+        <w:t>Boiling mud …</w:t>
+      </w:r>
+      <w:r>
+        <w:rPr>
+          <w:rFonts w:ascii="Arial" w:eastAsia="Times New Roman" w:hAnsi="Arial" w:cs="Arial"/>
+          <w:sz w:val="24"/>
+          <w:szCs w:val="24"/>
+          <w:lang w:eastAsia="pl-PL"/>
+        </w:rPr>
+        <w:t>pits</w:t>
+      </w:r>
+      <w:r>
+        <w:rPr>
+          <w:rFonts w:ascii="Arial" w:eastAsia="Times New Roman" w:hAnsi="Arial" w:cs="Arial"/>
+          <w:sz w:val="24"/>
+          <w:szCs w:val="24"/>
+          <w:lang w:eastAsia="pl-PL"/>
+        </w:rPr>
+        <w:t>……………….</w:t>
       </w:r>
       <w:r>
         <w:rPr>
@@ -2821,7 +3302,25 @@
           <w:szCs w:val="24"/>
           <w:lang w:eastAsia="pl-PL"/>
         </w:rPr>
-        <w:t> …………………..</w:t>
+        <w:t> …</w:t>
+      </w:r>
+      <w:r>
+        <w:rPr>
+          <w:rFonts w:ascii="Arial" w:eastAsia="Times New Roman" w:hAnsi="Arial" w:cs="Arial"/>
+          <w:sz w:val="24"/>
+          <w:szCs w:val="24"/>
+          <w:lang w:eastAsia="pl-PL"/>
+        </w:rPr>
+        <w:t>shoots</w:t>
+      </w:r>
+      <w:r>
+        <w:rPr>
+          <w:rFonts w:ascii="Arial" w:eastAsia="Times New Roman" w:hAnsi="Arial" w:cs="Arial"/>
+          <w:sz w:val="24"/>
+          <w:szCs w:val="24"/>
+          <w:lang w:eastAsia="pl-PL"/>
+        </w:rPr>
+        <w:t>………………..</w:t>
       </w:r>
       <w:r>
         <w:rPr>
@@ -3200,7 +3699,25 @@
           <w:szCs w:val="24"/>
           <w:lang w:eastAsia="pl-PL"/>
         </w:rPr>
-        <w:t>r wind, a flow of ions …………………….</w:t>
+        <w:t>r wind, a flow of ions …</w:t>
+      </w:r>
+      <w:r>
+        <w:rPr>
+          <w:rFonts w:ascii="Arial" w:eastAsia="Times New Roman" w:hAnsi="Arial" w:cs="Arial"/>
+          <w:sz w:val="24"/>
+          <w:szCs w:val="24"/>
+          <w:lang w:eastAsia="pl-PL"/>
+        </w:rPr>
+        <w:t xml:space="preserve">radiating </w:t>
+      </w:r>
+      <w:r>
+        <w:rPr>
+          <w:rFonts w:ascii="Arial" w:eastAsia="Times New Roman" w:hAnsi="Arial" w:cs="Arial"/>
+          <w:sz w:val="24"/>
+          <w:szCs w:val="24"/>
+          <w:lang w:eastAsia="pl-PL"/>
+        </w:rPr>
+        <w:t>………………….</w:t>
       </w:r>
       <w:r>
         <w:rPr>
@@ -3218,7 +3735,34 @@
           <w:szCs w:val="24"/>
           <w:lang w:eastAsia="pl-PL"/>
         </w:rPr>
-        <w:t>pheric molecules, causing ………………….</w:t>
+        <w:t>pheric molecules, causing …</w:t>
+      </w:r>
+      <w:r>
+        <w:rPr>
+          <w:rFonts w:ascii="Arial" w:eastAsia="Times New Roman" w:hAnsi="Arial" w:cs="Arial"/>
+          <w:sz w:val="24"/>
+          <w:szCs w:val="24"/>
+          <w:lang w:eastAsia="pl-PL"/>
+        </w:rPr>
+        <w:t xml:space="preserve"> </w:t>
+      </w:r>
+      <w:r>
+        <w:rPr>
+          <w:rFonts w:ascii="Arial" w:eastAsia="Times New Roman" w:hAnsi="Arial" w:cs="Arial"/>
+          <w:sz w:val="24"/>
+          <w:szCs w:val="24"/>
+          <w:lang w:eastAsia="pl-PL"/>
+        </w:rPr>
+        <w:t xml:space="preserve">bursts </w:t>
+      </w:r>
+      <w:r>
+        <w:rPr>
+          <w:rFonts w:ascii="Arial" w:eastAsia="Times New Roman" w:hAnsi="Arial" w:cs="Arial"/>
+          <w:sz w:val="24"/>
+          <w:szCs w:val="24"/>
+          <w:lang w:eastAsia="pl-PL"/>
+        </w:rPr>
+        <w:t>……………….</w:t>
       </w:r>
       <w:r>
         <w:rPr>
@@ -3255,7 +3799,25 @@
           <w:szCs w:val="24"/>
           <w:lang w:eastAsia="pl-PL"/>
         </w:rPr>
-        <w:t>edictable, most hotels and ……………………..</w:t>
+        <w:t>edictable, most hotels and …</w:t>
+      </w:r>
+      <w:r>
+        <w:rPr>
+          <w:rFonts w:ascii="Arial" w:eastAsia="Times New Roman" w:hAnsi="Arial" w:cs="Arial"/>
+          <w:sz w:val="24"/>
+          <w:szCs w:val="24"/>
+          <w:lang w:eastAsia="pl-PL"/>
+        </w:rPr>
+        <w:t>lodging</w:t>
+      </w:r>
+      <w:r>
+        <w:rPr>
+          <w:rFonts w:ascii="Arial" w:eastAsia="Times New Roman" w:hAnsi="Arial" w:cs="Arial"/>
+          <w:sz w:val="24"/>
+          <w:szCs w:val="24"/>
+          <w:lang w:eastAsia="pl-PL"/>
+        </w:rPr>
+        <w:t>…………………..</w:t>
       </w:r>
       <w:r>
         <w:rPr>
@@ -3307,7 +3869,25 @@
           <w:szCs w:val="24"/>
           <w:lang w:eastAsia="pl-PL"/>
         </w:rPr>
-        <w:t> which takes you to the ……………………</w:t>
+        <w:t> which takes you to the …</w:t>
+      </w:r>
+      <w:r>
+        <w:rPr>
+          <w:rFonts w:ascii="Arial" w:eastAsia="Times New Roman" w:hAnsi="Arial" w:cs="Arial"/>
+          <w:sz w:val="24"/>
+          <w:szCs w:val="24"/>
+          <w:lang w:eastAsia="pl-PL"/>
+        </w:rPr>
+        <w:t>remote</w:t>
+      </w:r>
+      <w:r>
+        <w:rPr>
+          <w:rFonts w:ascii="Arial" w:eastAsia="Times New Roman" w:hAnsi="Arial" w:cs="Arial"/>
+          <w:sz w:val="24"/>
+          <w:szCs w:val="24"/>
+          <w:lang w:eastAsia="pl-PL"/>
+        </w:rPr>
+        <w:t>…………………</w:t>
       </w:r>
       <w:r>
         <w:rPr>
@@ -3546,7 +4126,25 @@
           <w:szCs w:val="24"/>
           <w:lang w:eastAsia="pl-PL"/>
         </w:rPr>
-        <w:t>cal landscape are the multi-…………………</w:t>
+        <w:t>cal landscape are the multi-</w:t>
+      </w:r>
+      <w:r>
+        <w:rPr>
+          <w:rFonts w:ascii="Arial" w:eastAsia="Times New Roman" w:hAnsi="Arial" w:cs="Arial"/>
+          <w:sz w:val="24"/>
+          <w:szCs w:val="24"/>
+          <w:lang w:eastAsia="pl-PL"/>
+        </w:rPr>
+        <w:t>hues</w:t>
+      </w:r>
+      <w:r>
+        <w:rPr>
+          <w:rFonts w:ascii="Arial" w:eastAsia="Times New Roman" w:hAnsi="Arial" w:cs="Arial"/>
+          <w:sz w:val="24"/>
+          <w:szCs w:val="24"/>
+          <w:lang w:eastAsia="pl-PL"/>
+        </w:rPr>
+        <w:t>…………………</w:t>
       </w:r>
       <w:r>
         <w:rPr>
@@ -3575,7 +4173,25 @@
           <w:szCs w:val="24"/>
           <w:lang w:eastAsia="pl-PL"/>
         </w:rPr>
-        <w:t>, and …………………</w:t>
+        <w:t>, and …</w:t>
+      </w:r>
+      <w:r>
+        <w:rPr>
+          <w:rFonts w:ascii="Arial" w:eastAsia="Times New Roman" w:hAnsi="Arial" w:cs="Arial"/>
+          <w:sz w:val="24"/>
+          <w:szCs w:val="24"/>
+          <w:lang w:eastAsia="pl-PL"/>
+        </w:rPr>
+        <w:t>extensive</w:t>
+      </w:r>
+      <w:r>
+        <w:rPr>
+          <w:rFonts w:ascii="Arial" w:eastAsia="Times New Roman" w:hAnsi="Arial" w:cs="Arial"/>
+          <w:sz w:val="24"/>
+          <w:szCs w:val="24"/>
+          <w:lang w:eastAsia="pl-PL"/>
+        </w:rPr>
+        <w:t>………………</w:t>
       </w:r>
       <w:r>
         <w:rPr>
@@ -3634,7 +4250,25 @@
           <w:szCs w:val="24"/>
           <w:lang w:eastAsia="pl-PL"/>
         </w:rPr>
-        <w:t>eople. Expect raw nature, …………………….</w:t>
+        <w:t>eople. Expect raw nature, …</w:t>
+      </w:r>
+      <w:r>
+        <w:rPr>
+          <w:rFonts w:ascii="Arial" w:eastAsia="Times New Roman" w:hAnsi="Arial" w:cs="Arial"/>
+          <w:sz w:val="24"/>
+          <w:szCs w:val="24"/>
+          <w:lang w:eastAsia="pl-PL"/>
+        </w:rPr>
+        <w:t>rugged</w:t>
+      </w:r>
+      <w:r>
+        <w:rPr>
+          <w:rFonts w:ascii="Arial" w:eastAsia="Times New Roman" w:hAnsi="Arial" w:cs="Arial"/>
+          <w:sz w:val="24"/>
+          <w:szCs w:val="24"/>
+          <w:lang w:eastAsia="pl-PL"/>
+        </w:rPr>
+        <w:t>………………….</w:t>
       </w:r>
       <w:r>
         <w:rPr>
@@ -3931,7 +4565,25 @@
           <w:szCs w:val="24"/>
           <w:lang w:eastAsia="pl-PL"/>
         </w:rPr>
-        <w:t>lifell volcano is the …………………………</w:t>
+        <w:t>lifell volcano is the …</w:t>
+      </w:r>
+      <w:r>
+        <w:rPr>
+          <w:rFonts w:ascii="Arial" w:eastAsia="Times New Roman" w:hAnsi="Arial" w:cs="Arial"/>
+          <w:sz w:val="24"/>
+          <w:szCs w:val="24"/>
+          <w:lang w:eastAsia="pl-PL"/>
+        </w:rPr>
+        <w:t>undisputed</w:t>
+      </w:r>
+      <w:r>
+        <w:rPr>
+          <w:rFonts w:ascii="Arial" w:eastAsia="Times New Roman" w:hAnsi="Arial" w:cs="Arial"/>
+          <w:sz w:val="24"/>
+          <w:szCs w:val="24"/>
+          <w:lang w:eastAsia="pl-PL"/>
+        </w:rPr>
+        <w:t>………………………</w:t>
       </w:r>
       <w:r>
         <w:rPr>
@@ -3949,7 +4601,25 @@
           <w:szCs w:val="24"/>
           <w:lang w:eastAsia="pl-PL"/>
         </w:rPr>
-        <w:t>own of this wild, rugged …………………..</w:t>
+        <w:t>own of this wild, rugged …</w:t>
+      </w:r>
+      <w:r>
+        <w:rPr>
+          <w:rFonts w:ascii="Arial" w:eastAsia="Times New Roman" w:hAnsi="Arial" w:cs="Arial"/>
+          <w:sz w:val="24"/>
+          <w:szCs w:val="24"/>
+          <w:lang w:eastAsia="pl-PL"/>
+        </w:rPr>
+        <w:t>glacial</w:t>
+      </w:r>
+      <w:r>
+        <w:rPr>
+          <w:rFonts w:ascii="Arial" w:eastAsia="Times New Roman" w:hAnsi="Arial" w:cs="Arial"/>
+          <w:sz w:val="24"/>
+          <w:szCs w:val="24"/>
+          <w:lang w:eastAsia="pl-PL"/>
+        </w:rPr>
+        <w:t>………………..</w:t>
       </w:r>
       <w:r>
         <w:rPr>
@@ -3988,7 +4658,25 @@
           <w:szCs w:val="24"/>
           <w:lang w:eastAsia="pl-PL"/>
         </w:rPr>
-        <w:t>g of moss gives it a ………………………</w:t>
+        <w:t>g of moss gives it a …</w:t>
+      </w:r>
+      <w:r>
+        <w:rPr>
+          <w:rFonts w:ascii="Arial" w:eastAsia="Times New Roman" w:hAnsi="Arial" w:cs="Arial"/>
+          <w:sz w:val="24"/>
+          <w:szCs w:val="24"/>
+          <w:lang w:eastAsia="pl-PL"/>
+        </w:rPr>
+        <w:t>surreal</w:t>
+      </w:r>
+      <w:r>
+        <w:rPr>
+          <w:rFonts w:ascii="Arial" w:eastAsia="Times New Roman" w:hAnsi="Arial" w:cs="Arial"/>
+          <w:sz w:val="24"/>
+          <w:szCs w:val="24"/>
+          <w:lang w:eastAsia="pl-PL"/>
+        </w:rPr>
+        <w:t>……………………</w:t>
       </w:r>
       <w:r>
         <w:rPr>
@@ -4271,7 +4959,27 @@
           <w:szCs w:val="24"/>
           <w:lang w:eastAsia="pl-PL"/>
         </w:rPr>
-        <w:t xml:space="preserve">pic kup, </w:t>
+        <w:t>pic</w:t>
+      </w:r>
+      <w:r>
+        <w:rPr>
+          <w:rFonts w:ascii="Arial" w:eastAsia="Times New Roman" w:hAnsi="Arial" w:cs="Arial"/>
+          <w:b/>
+          <w:sz w:val="24"/>
+          <w:szCs w:val="24"/>
+          <w:lang w:eastAsia="pl-PL"/>
+        </w:rPr>
+        <w:t xml:space="preserve">k </w:t>
+      </w:r>
+      <w:r>
+        <w:rPr>
+          <w:rFonts w:ascii="Arial" w:eastAsia="Times New Roman" w:hAnsi="Arial" w:cs="Arial"/>
+          <w:b/>
+          <w:sz w:val="24"/>
+          <w:szCs w:val="24"/>
+          <w:lang w:eastAsia="pl-PL"/>
+        </w:rPr>
+        <w:t xml:space="preserve">up, </w:t>
       </w:r>
     </w:p>
     <w:p>
@@ -4335,7 +5043,25 @@
           <w:szCs w:val="24"/>
           <w:lang w:eastAsia="pl-PL"/>
         </w:rPr>
-        <w:t>p by to admire the ………………………….</w:t>
+        <w:t>p by to admire the …</w:t>
+      </w:r>
+      <w:r>
+        <w:rPr>
+          <w:rFonts w:ascii="Arial" w:eastAsia="Times New Roman" w:hAnsi="Arial" w:cs="Arial"/>
+          <w:sz w:val="24"/>
+          <w:szCs w:val="24"/>
+          <w:lang w:eastAsia="pl-PL"/>
+        </w:rPr>
+        <w:t>award-winning</w:t>
+      </w:r>
+      <w:r>
+        <w:rPr>
+          <w:rFonts w:ascii="Arial" w:eastAsia="Times New Roman" w:hAnsi="Arial" w:cs="Arial"/>
+          <w:sz w:val="24"/>
+          <w:szCs w:val="24"/>
+          <w:lang w:eastAsia="pl-PL"/>
+        </w:rPr>
+        <w:t>……………………….</w:t>
       </w:r>
       <w:r>
         <w:rPr>
@@ -4353,7 +5079,43 @@
           <w:szCs w:val="24"/>
           <w:lang w:eastAsia="pl-PL"/>
         </w:rPr>
-        <w:t xml:space="preserve"> of the best times to see the ………………….. of colorful lights ……………………..</w:t>
+        <w:t xml:space="preserve"> of the best times to see the …</w:t>
+      </w:r>
+      <w:r>
+        <w:rPr>
+          <w:rFonts w:ascii="Arial" w:eastAsia="Times New Roman" w:hAnsi="Arial" w:cs="Arial"/>
+          <w:sz w:val="24"/>
+          <w:szCs w:val="24"/>
+          <w:lang w:eastAsia="pl-PL"/>
+        </w:rPr>
+        <w:t>array</w:t>
+      </w:r>
+      <w:r>
+        <w:rPr>
+          <w:rFonts w:ascii="Arial" w:eastAsia="Times New Roman" w:hAnsi="Arial" w:cs="Arial"/>
+          <w:sz w:val="24"/>
+          <w:szCs w:val="24"/>
+          <w:lang w:eastAsia="pl-PL"/>
+        </w:rPr>
+        <w:t>……………….. of colorful lights …</w:t>
+      </w:r>
+      <w:r>
+        <w:rPr>
+          <w:rFonts w:ascii="Arial" w:eastAsia="Times New Roman" w:hAnsi="Arial" w:cs="Arial"/>
+          <w:sz w:val="24"/>
+          <w:szCs w:val="24"/>
+          <w:lang w:eastAsia="pl-PL"/>
+        </w:rPr>
+        <w:t>emanating</w:t>
+      </w:r>
+      <w:r>
+        <w:rPr>
+          <w:rFonts w:ascii="Arial" w:eastAsia="Times New Roman" w:hAnsi="Arial" w:cs="Arial"/>
+          <w:sz w:val="24"/>
+          <w:szCs w:val="24"/>
+          <w:lang w:eastAsia="pl-PL"/>
+        </w:rPr>
+        <w:t>…………………..</w:t>
       </w:r>
       <w:r>
         <w:rPr>
@@ -4413,7 +5175,25 @@
           <w:szCs w:val="24"/>
           <w:lang w:eastAsia="pl-PL"/>
         </w:rPr>
-        <w:t>shop is a great place to ……………………..</w:t>
+        <w:t>shop is a great place to …</w:t>
+      </w:r>
+      <w:r>
+        <w:rPr>
+          <w:rFonts w:ascii="Arial" w:eastAsia="Times New Roman" w:hAnsi="Arial" w:cs="Arial"/>
+          <w:sz w:val="24"/>
+          <w:szCs w:val="24"/>
+          <w:lang w:eastAsia="pl-PL"/>
+        </w:rPr>
+        <w:t>pick up</w:t>
+      </w:r>
+      <w:r>
+        <w:rPr>
+          <w:rFonts w:ascii="Arial" w:eastAsia="Times New Roman" w:hAnsi="Arial" w:cs="Arial"/>
+          <w:sz w:val="24"/>
+          <w:szCs w:val="24"/>
+          <w:lang w:eastAsia="pl-PL"/>
+        </w:rPr>
+        <w:t>…………………..</w:t>
       </w:r>
       <w:r>
         <w:rPr>
@@ -4790,7 +5570,25 @@
           <w:szCs w:val="24"/>
           <w:lang w:eastAsia="pl-PL"/>
         </w:rPr>
-        <w:t>nter after heavy rain has …………………</w:t>
+        <w:t>nter after heavy rain has …</w:t>
+      </w:r>
+      <w:r>
+        <w:rPr>
+          <w:rFonts w:ascii="Arial" w:eastAsia="Times New Roman" w:hAnsi="Arial" w:cs="Arial"/>
+          <w:sz w:val="24"/>
+          <w:szCs w:val="24"/>
+          <w:lang w:eastAsia="pl-PL"/>
+        </w:rPr>
+        <w:t>washed</w:t>
+      </w:r>
+      <w:r>
+        <w:rPr>
+          <w:rFonts w:ascii="Arial" w:eastAsia="Times New Roman" w:hAnsi="Arial" w:cs="Arial"/>
+          <w:sz w:val="24"/>
+          <w:szCs w:val="24"/>
+          <w:lang w:eastAsia="pl-PL"/>
+        </w:rPr>
+        <w:t>………………</w:t>
       </w:r>
       <w:r>
         <w:rPr>
@@ -4829,7 +5627,25 @@
           <w:szCs w:val="24"/>
           <w:lang w:eastAsia="pl-PL"/>
         </w:rPr>
-        <w:t>areas can be arranged ……………………</w:t>
+        <w:t>areas can be arranged …</w:t>
+      </w:r>
+      <w:r>
+        <w:rPr>
+          <w:rFonts w:ascii="Arial" w:eastAsia="Times New Roman" w:hAnsi="Arial" w:cs="Arial"/>
+          <w:sz w:val="24"/>
+          <w:szCs w:val="24"/>
+          <w:lang w:eastAsia="pl-PL"/>
+        </w:rPr>
+        <w:t>off-season</w:t>
+      </w:r>
+      <w:r>
+        <w:rPr>
+          <w:rFonts w:ascii="Arial" w:eastAsia="Times New Roman" w:hAnsi="Arial" w:cs="Arial"/>
+          <w:sz w:val="24"/>
+          <w:szCs w:val="24"/>
+          <w:lang w:eastAsia="pl-PL"/>
+        </w:rPr>
+        <w:t>…………………</w:t>
       </w:r>
       <w:r>
         <w:rPr>
@@ -4847,7 +5663,25 @@
           <w:szCs w:val="24"/>
           <w:lang w:eastAsia="pl-PL"/>
         </w:rPr>
-        <w:t>e experience to see glacial ……………………….</w:t>
+        <w:t>e experience to see glacial …</w:t>
+      </w:r>
+      <w:r>
+        <w:rPr>
+          <w:rFonts w:ascii="Arial" w:eastAsia="Times New Roman" w:hAnsi="Arial" w:cs="Arial"/>
+          <w:sz w:val="24"/>
+          <w:szCs w:val="24"/>
+          <w:lang w:eastAsia="pl-PL"/>
+        </w:rPr>
+        <w:t>cracks</w:t>
+      </w:r>
+      <w:r>
+        <w:rPr>
+          <w:rFonts w:ascii="Arial" w:eastAsia="Times New Roman" w:hAnsi="Arial" w:cs="Arial"/>
+          <w:sz w:val="24"/>
+          <w:szCs w:val="24"/>
+          <w:lang w:eastAsia="pl-PL"/>
+        </w:rPr>
+        <w:t>…………………….</w:t>
       </w:r>
       <w:r>
         <w:rPr>
@@ -5101,7 +5935,25 @@
           <w:szCs w:val="24"/>
           <w:lang w:eastAsia="pl-PL"/>
         </w:rPr>
-        <w:t>Askja caldera and the ………………………….</w:t>
+        <w:t>Askja caldera and the …</w:t>
+      </w:r>
+      <w:r>
+        <w:rPr>
+          <w:rFonts w:ascii="Arial" w:eastAsia="Times New Roman" w:hAnsi="Arial" w:cs="Arial"/>
+          <w:sz w:val="24"/>
+          <w:szCs w:val="24"/>
+          <w:lang w:eastAsia="pl-PL"/>
+        </w:rPr>
+        <w:t>geothermal</w:t>
+      </w:r>
+      <w:r>
+        <w:rPr>
+          <w:rFonts w:ascii="Arial" w:eastAsia="Times New Roman" w:hAnsi="Arial" w:cs="Arial"/>
+          <w:sz w:val="24"/>
+          <w:szCs w:val="24"/>
+          <w:lang w:eastAsia="pl-PL"/>
+        </w:rPr>
+        <w:t>……………………….</w:t>
       </w:r>
       <w:r>
         <w:rPr>
@@ -5139,7 +5991,25 @@
           <w:szCs w:val="24"/>
           <w:lang w:eastAsia="pl-PL"/>
         </w:rPr>
-        <w:t>d like to say you've taken a …………………….</w:t>
+        <w:t>d like to say you've taken a …</w:t>
+      </w:r>
+      <w:r>
+        <w:rPr>
+          <w:rFonts w:ascii="Arial" w:eastAsia="Times New Roman" w:hAnsi="Arial" w:cs="Arial"/>
+          <w:sz w:val="24"/>
+          <w:szCs w:val="24"/>
+          <w:lang w:eastAsia="pl-PL"/>
+        </w:rPr>
+        <w:t>dip</w:t>
+      </w:r>
+      <w:r>
+        <w:rPr>
+          <w:rFonts w:ascii="Arial" w:eastAsia="Times New Roman" w:hAnsi="Arial" w:cs="Arial"/>
+          <w:sz w:val="24"/>
+          <w:szCs w:val="24"/>
+          <w:lang w:eastAsia="pl-PL"/>
+        </w:rPr>
+        <w:t>………………….</w:t>
       </w:r>
       <w:r>
         <w:rPr>
@@ -5178,7 +6048,25 @@
           <w:szCs w:val="24"/>
           <w:lang w:eastAsia="pl-PL"/>
         </w:rPr>
-        <w:t xml:space="preserve"> partly created by an ………………………</w:t>
+        <w:t xml:space="preserve"> partly created by an …</w:t>
+      </w:r>
+      <w:r>
+        <w:rPr>
+          <w:rFonts w:ascii="Arial" w:eastAsia="Times New Roman" w:hAnsi="Arial" w:cs="Arial"/>
+          <w:sz w:val="24"/>
+          <w:szCs w:val="24"/>
+          <w:lang w:eastAsia="pl-PL"/>
+        </w:rPr>
+        <w:t>eruption</w:t>
+      </w:r>
+      <w:r>
+        <w:rPr>
+          <w:rFonts w:ascii="Arial" w:eastAsia="Times New Roman" w:hAnsi="Arial" w:cs="Arial"/>
+          <w:sz w:val="24"/>
+          <w:szCs w:val="24"/>
+          <w:lang w:eastAsia="pl-PL"/>
+        </w:rPr>
+        <w:t>……………………</w:t>
       </w:r>
       <w:r>
         <w:rPr>
@@ -5533,7 +6421,25 @@
           <w:szCs w:val="24"/>
           <w:lang w:eastAsia="pl-PL"/>
         </w:rPr>
-        <w:t> truly is a ………………………</w:t>
+        <w:t> truly is a …</w:t>
+      </w:r>
+      <w:r>
+        <w:rPr>
+          <w:rFonts w:ascii="Arial" w:eastAsia="Times New Roman" w:hAnsi="Arial" w:cs="Arial"/>
+          <w:sz w:val="24"/>
+          <w:szCs w:val="24"/>
+          <w:lang w:eastAsia="pl-PL"/>
+        </w:rPr>
+        <w:t>breathtaking</w:t>
+      </w:r>
+      <w:r>
+        <w:rPr>
+          <w:rFonts w:ascii="Arial" w:eastAsia="Times New Roman" w:hAnsi="Arial" w:cs="Arial"/>
+          <w:sz w:val="24"/>
+          <w:szCs w:val="24"/>
+          <w:lang w:eastAsia="pl-PL"/>
+        </w:rPr>
+        <w:t>……………………</w:t>
       </w:r>
       <w:r>
         <w:rPr>
@@ -5592,7 +6498,25 @@
           <w:szCs w:val="24"/>
           <w:lang w:eastAsia="pl-PL"/>
         </w:rPr>
-        <w:t>ll around one kilometer …………………..</w:t>
+        <w:t>ll around one kilometer …</w:t>
+      </w:r>
+      <w:r>
+        <w:rPr>
+          <w:rFonts w:ascii="Arial" w:eastAsia="Times New Roman" w:hAnsi="Arial" w:cs="Arial"/>
+          <w:sz w:val="24"/>
+          <w:szCs w:val="24"/>
+          <w:lang w:eastAsia="pl-PL"/>
+        </w:rPr>
+        <w:t>upstream</w:t>
+      </w:r>
+      <w:r>
+        <w:rPr>
+          <w:rFonts w:ascii="Arial" w:eastAsia="Times New Roman" w:hAnsi="Arial" w:cs="Arial"/>
+          <w:sz w:val="24"/>
+          <w:szCs w:val="24"/>
+          <w:lang w:eastAsia="pl-PL"/>
+        </w:rPr>
+        <w:t>………………..</w:t>
       </w:r>
       <w:r>
         <w:rPr>
@@ -5755,7 +6679,6 @@
           <w:szCs w:val="42"/>
           <w:lang w:eastAsia="pl-PL"/>
         </w:rPr>
-        <w:lastRenderedPageBreak/>
         <w:t>14. Kirkjufell Mountain, Grundarfjördur</w:t>
       </w:r>
     </w:p>
@@ -5974,7 +6897,25 @@
           <w:szCs w:val="24"/>
           <w:lang w:eastAsia="pl-PL"/>
         </w:rPr>
-        <w:t> ……………………….</w:t>
+        <w:t> …</w:t>
+      </w:r>
+      <w:r>
+        <w:rPr>
+          <w:rFonts w:ascii="Arial" w:eastAsia="Times New Roman" w:hAnsi="Arial" w:cs="Arial"/>
+          <w:sz w:val="24"/>
+          <w:szCs w:val="24"/>
+          <w:lang w:eastAsia="pl-PL"/>
+        </w:rPr>
+        <w:t>peninsula</w:t>
+      </w:r>
+      <w:r>
+        <w:rPr>
+          <w:rFonts w:ascii="Arial" w:eastAsia="Times New Roman" w:hAnsi="Arial" w:cs="Arial"/>
+          <w:sz w:val="24"/>
+          <w:szCs w:val="24"/>
+          <w:lang w:eastAsia="pl-PL"/>
+        </w:rPr>
+        <w:t>…………………….</w:t>
       </w:r>
       <w:r>
         <w:rPr>
@@ -6013,7 +6954,25 @@
           <w:szCs w:val="24"/>
           <w:lang w:eastAsia="pl-PL"/>
         </w:rPr>
-        <w:t>lace to watch the …………………………</w:t>
+        <w:t>lace to watch the …</w:t>
+      </w:r>
+      <w:r>
+        <w:rPr>
+          <w:rFonts w:ascii="Arial" w:eastAsia="Times New Roman" w:hAnsi="Arial" w:cs="Arial"/>
+          <w:sz w:val="24"/>
+          <w:szCs w:val="24"/>
+          <w:lang w:eastAsia="pl-PL"/>
+        </w:rPr>
+        <w:t>looming</w:t>
+      </w:r>
+      <w:r>
+        <w:rPr>
+          <w:rFonts w:ascii="Arial" w:eastAsia="Times New Roman" w:hAnsi="Arial" w:cs="Arial"/>
+          <w:sz w:val="24"/>
+          <w:szCs w:val="24"/>
+          <w:lang w:eastAsia="pl-PL"/>
+        </w:rPr>
+        <w:t>………………………</w:t>
       </w:r>
       <w:r>
         <w:rPr>
@@ -6288,7 +7247,25 @@
           <w:szCs w:val="24"/>
           <w:lang w:eastAsia="pl-PL"/>
         </w:rPr>
-        <w:t>eland is full of natural …………………….</w:t>
+        <w:t>eland is full of natural …</w:t>
+      </w:r>
+      <w:r>
+        <w:rPr>
+          <w:rFonts w:ascii="Arial" w:eastAsia="Times New Roman" w:hAnsi="Arial" w:cs="Arial"/>
+          <w:sz w:val="24"/>
+          <w:szCs w:val="24"/>
+          <w:lang w:eastAsia="pl-PL"/>
+        </w:rPr>
+        <w:t>wonders</w:t>
+      </w:r>
+      <w:r>
+        <w:rPr>
+          <w:rFonts w:ascii="Arial" w:eastAsia="Times New Roman" w:hAnsi="Arial" w:cs="Arial"/>
+          <w:sz w:val="24"/>
+          <w:szCs w:val="24"/>
+          <w:lang w:eastAsia="pl-PL"/>
+        </w:rPr>
+        <w:t>………………….</w:t>
       </w:r>
       <w:r>
         <w:rPr>
@@ -6306,7 +7283,25 @@
           <w:szCs w:val="24"/>
           <w:lang w:eastAsia="pl-PL"/>
         </w:rPr>
-        <w:t>e in a boat through large ……………………</w:t>
+        <w:t>e in a boat through large …</w:t>
+      </w:r>
+      <w:r>
+        <w:rPr>
+          <w:rFonts w:ascii="Arial" w:eastAsia="Times New Roman" w:hAnsi="Arial" w:cs="Arial"/>
+          <w:sz w:val="24"/>
+          <w:szCs w:val="24"/>
+          <w:lang w:eastAsia="pl-PL"/>
+        </w:rPr>
+        <w:t>chunks</w:t>
+      </w:r>
+      <w:r>
+        <w:rPr>
+          <w:rFonts w:ascii="Arial" w:eastAsia="Times New Roman" w:hAnsi="Arial" w:cs="Arial"/>
+          <w:sz w:val="24"/>
+          <w:szCs w:val="24"/>
+          <w:lang w:eastAsia="pl-PL"/>
+        </w:rPr>
+        <w:t>…………………</w:t>
       </w:r>
       <w:r>
         <w:rPr>
@@ -6345,7 +7340,25 @@
           <w:szCs w:val="24"/>
           <w:lang w:eastAsia="pl-PL"/>
         </w:rPr>
-        <w:t>small ……………………</w:t>
+        <w:t>small …</w:t>
+      </w:r>
+      <w:r>
+        <w:rPr>
+          <w:rFonts w:ascii="Arial" w:eastAsia="Times New Roman" w:hAnsi="Arial" w:cs="Arial"/>
+          <w:sz w:val="24"/>
+          <w:szCs w:val="24"/>
+          <w:lang w:eastAsia="pl-PL"/>
+        </w:rPr>
+        <w:t>pebbles</w:t>
+      </w:r>
+      <w:r>
+        <w:rPr>
+          <w:rFonts w:ascii="Arial" w:eastAsia="Times New Roman" w:hAnsi="Arial" w:cs="Arial"/>
+          <w:sz w:val="24"/>
+          <w:szCs w:val="24"/>
+          <w:lang w:eastAsia="pl-PL"/>
+        </w:rPr>
+        <w:t>…………………</w:t>
       </w:r>
       <w:r>
         <w:rPr>
@@ -6363,7 +7376,25 @@
           <w:szCs w:val="24"/>
           <w:lang w:eastAsia="pl-PL"/>
         </w:rPr>
-        <w:t xml:space="preserve"> Witness the blue hue of ……………………..</w:t>
+        <w:t xml:space="preserve"> Witness the blue hue of …</w:t>
+      </w:r>
+      <w:r>
+        <w:rPr>
+          <w:rFonts w:ascii="Arial" w:eastAsia="Times New Roman" w:hAnsi="Arial" w:cs="Arial"/>
+          <w:sz w:val="24"/>
+          <w:szCs w:val="24"/>
+          <w:lang w:eastAsia="pl-PL"/>
+        </w:rPr>
+        <w:t>glacial</w:t>
+      </w:r>
+      <w:r>
+        <w:rPr>
+          <w:rFonts w:ascii="Arial" w:eastAsia="Times New Roman" w:hAnsi="Arial" w:cs="Arial"/>
+          <w:sz w:val="24"/>
+          <w:szCs w:val="24"/>
+          <w:lang w:eastAsia="pl-PL"/>
+        </w:rPr>
+        <w:t>…………………..</w:t>
       </w:r>
       <w:r>
         <w:rPr>
@@ -6640,7 +7671,25 @@
           <w:szCs w:val="24"/>
           <w:lang w:eastAsia="pl-PL"/>
         </w:rPr>
-        <w:t xml:space="preserve"> black sand and rocky sea ………………………</w:t>
+        <w:t xml:space="preserve"> black sand and rocky sea …</w:t>
+      </w:r>
+      <w:r>
+        <w:rPr>
+          <w:rFonts w:ascii="Arial" w:eastAsia="Times New Roman" w:hAnsi="Arial" w:cs="Arial"/>
+          <w:sz w:val="24"/>
+          <w:szCs w:val="24"/>
+          <w:lang w:eastAsia="pl-PL"/>
+        </w:rPr>
+        <w:t>stacks</w:t>
+      </w:r>
+      <w:r>
+        <w:rPr>
+          <w:rFonts w:ascii="Arial" w:eastAsia="Times New Roman" w:hAnsi="Arial" w:cs="Arial"/>
+          <w:sz w:val="24"/>
+          <w:szCs w:val="24"/>
+          <w:lang w:eastAsia="pl-PL"/>
+        </w:rPr>
+        <w:t>……………………</w:t>
       </w:r>
       <w:r>
         <w:rPr>
@@ -6658,7 +7707,25 @@
           <w:szCs w:val="24"/>
           <w:lang w:eastAsia="pl-PL"/>
         </w:rPr>
-        <w:t>de from the oftentimes …………………………</w:t>
+        <w:t>de from the oftentimes …</w:t>
+      </w:r>
+      <w:r>
+        <w:rPr>
+          <w:rFonts w:ascii="Arial" w:eastAsia="Times New Roman" w:hAnsi="Arial" w:cs="Arial"/>
+          <w:sz w:val="24"/>
+          <w:szCs w:val="24"/>
+          <w:lang w:eastAsia="pl-PL"/>
+        </w:rPr>
+        <w:t>ferocious</w:t>
+      </w:r>
+      <w:r>
+        <w:rPr>
+          <w:rFonts w:ascii="Arial" w:eastAsia="Times New Roman" w:hAnsi="Arial" w:cs="Arial"/>
+          <w:sz w:val="24"/>
+          <w:szCs w:val="24"/>
+          <w:lang w:eastAsia="pl-PL"/>
+        </w:rPr>
+        <w:t>………………………</w:t>
       </w:r>
       <w:r>
         <w:rPr>
@@ -6717,7 +7784,25 @@
           <w:szCs w:val="24"/>
           <w:lang w:eastAsia="pl-PL"/>
         </w:rPr>
-        <w:t>h adds to its contrasting ………………………</w:t>
+        <w:t>h adds to its contrasting …</w:t>
+      </w:r>
+      <w:r>
+        <w:rPr>
+          <w:rFonts w:ascii="Arial" w:eastAsia="Times New Roman" w:hAnsi="Arial" w:cs="Arial"/>
+          <w:sz w:val="24"/>
+          <w:szCs w:val="24"/>
+          <w:lang w:eastAsia="pl-PL"/>
+        </w:rPr>
+        <w:t>allure</w:t>
+      </w:r>
+      <w:r>
+        <w:rPr>
+          <w:rFonts w:ascii="Arial" w:eastAsia="Times New Roman" w:hAnsi="Arial" w:cs="Arial"/>
+          <w:sz w:val="24"/>
+          <w:szCs w:val="24"/>
+          <w:lang w:eastAsia="pl-PL"/>
+        </w:rPr>
+        <w:t>……………………</w:t>
       </w:r>
       <w:r>
         <w:rPr>
@@ -7023,7 +8108,25 @@
           <w:szCs w:val="24"/>
           <w:lang w:eastAsia="pl-PL"/>
         </w:rPr>
-        <w:t xml:space="preserve"> many …………………….</w:t>
+        <w:t xml:space="preserve"> many …</w:t>
+      </w:r>
+      <w:r>
+        <w:rPr>
+          <w:rFonts w:ascii="Arial" w:eastAsia="Times New Roman" w:hAnsi="Arial" w:cs="Arial"/>
+          <w:sz w:val="24"/>
+          <w:szCs w:val="24"/>
+          <w:lang w:eastAsia="pl-PL"/>
+        </w:rPr>
+        <w:t>stunning</w:t>
+      </w:r>
+      <w:r>
+        <w:rPr>
+          <w:rFonts w:ascii="Arial" w:eastAsia="Times New Roman" w:hAnsi="Arial" w:cs="Arial"/>
+          <w:sz w:val="24"/>
+          <w:szCs w:val="24"/>
+          <w:lang w:eastAsia="pl-PL"/>
+        </w:rPr>
+        <w:t>………………….</w:t>
       </w:r>
       <w:r>
         <w:rPr>
@@ -7083,16 +8186,100 @@
           <w:szCs w:val="24"/>
           <w:lang w:eastAsia="pl-PL"/>
         </w:rPr>
-        <w:t>formed as flowing magma ……………………..</w:t>
-      </w:r>
-      <w:r>
-        <w:rPr>
-          <w:rFonts w:ascii="Arial" w:eastAsia="Times New Roman" w:hAnsi="Arial" w:cs="Arial"/>
-          <w:sz w:val="24"/>
-          <w:szCs w:val="24"/>
-          <w:lang w:eastAsia="pl-PL"/>
-        </w:rPr>
-        <w:t xml:space="preserve"> and thickened, creating a …………………………</w:t>
+        <w:t>formed as flowing magma …</w:t>
+      </w:r>
+      <w:r>
+        <w:rPr>
+          <w:rFonts w:ascii="Arial" w:eastAsia="Times New Roman" w:hAnsi="Arial" w:cs="Arial"/>
+          <w:sz w:val="24"/>
+          <w:szCs w:val="24"/>
+          <w:lang w:eastAsia="pl-PL"/>
+        </w:rPr>
+        <w:t>hardened</w:t>
+      </w:r>
+      <w:r>
+        <w:rPr>
+          <w:rFonts w:ascii="Arial" w:eastAsia="Times New Roman" w:hAnsi="Arial" w:cs="Arial"/>
+          <w:sz w:val="24"/>
+          <w:szCs w:val="24"/>
+          <w:lang w:eastAsia="pl-PL"/>
+        </w:rPr>
+        <w:t>…………………..</w:t>
+      </w:r>
+      <w:r>
+        <w:rPr>
+          <w:rFonts w:ascii="Arial" w:eastAsia="Times New Roman" w:hAnsi="Arial" w:cs="Arial"/>
+          <w:sz w:val="24"/>
+          <w:szCs w:val="24"/>
+          <w:lang w:eastAsia="pl-PL"/>
+        </w:rPr>
+        <w:t xml:space="preserve"> and thickened, creating a …</w:t>
+      </w:r>
+      <w:r>
+        <w:rPr>
+          <w:rFonts w:ascii="Arial" w:eastAsia="Times New Roman" w:hAnsi="Arial" w:cs="Arial"/>
+          <w:sz w:val="24"/>
+          <w:szCs w:val="24"/>
+          <w:lang w:eastAsia="pl-PL"/>
+        </w:rPr>
+        <w:t>crust</w:t>
+      </w:r>
+      <w:r>
+        <w:rPr>
+          <w:rFonts w:ascii="Arial" w:eastAsia="Times New Roman" w:hAnsi="Arial" w:cs="Arial"/>
+          <w:sz w:val="24"/>
+          <w:szCs w:val="24"/>
+          <w:lang w:eastAsia="pl-PL"/>
+        </w:rPr>
+        <w:t>………………………</w:t>
+      </w:r>
+      <w:r>
+        <w:rPr>
+          <w:rFonts w:ascii="Arial" w:eastAsia="Times New Roman" w:hAnsi="Arial" w:cs="Arial"/>
+          <w:sz w:val="24"/>
+          <w:szCs w:val="24"/>
+          <w:lang w:eastAsia="pl-PL"/>
+        </w:rPr>
+        <w:t xml:space="preserve"> roof resulting in a lava tube.</w:t>
+      </w:r>
+    </w:p>
+    <w:p>
+      <w:pPr>
+        <w:shd w:val="clear" w:color="auto" w:fill="FFFFFF"/>
+        <w:spacing w:before="100" w:beforeAutospacing="1" w:after="360" w:line="240" w:lineRule="auto"/>
+        <w:rPr>
+          <w:rFonts w:ascii="Arial" w:eastAsia="Times New Roman" w:hAnsi="Arial" w:cs="Arial"/>
+          <w:sz w:val="24"/>
+          <w:szCs w:val="24"/>
+          <w:lang w:eastAsia="pl-PL"/>
+        </w:rPr>
+      </w:pPr>
+      <w:r>
+        <w:rPr>
+          <w:rFonts w:ascii="Arial" w:eastAsia="Times New Roman" w:hAnsi="Arial" w:cs="Arial"/>
+          <w:sz w:val="24"/>
+          <w:szCs w:val="24"/>
+          <w:lang w:eastAsia="pl-PL"/>
+        </w:rPr>
+        <w:t xml:space="preserve">Outside the </w:t>
+      </w:r>
+      <w:r>
+        <w:rPr>
+          <w:rFonts w:ascii="Arial" w:eastAsia="Times New Roman" w:hAnsi="Arial" w:cs="Arial"/>
+          <w:sz w:val="24"/>
+          <w:szCs w:val="24"/>
+          <w:lang w:eastAsia="pl-PL"/>
+        </w:rPr>
+        <w:t>lava tube, you will see …</w:t>
+      </w:r>
+      <w:r>
+        <w:rPr>
+          <w:rFonts w:ascii="Arial" w:eastAsia="Times New Roman" w:hAnsi="Arial" w:cs="Arial"/>
+          <w:sz w:val="24"/>
+          <w:szCs w:val="24"/>
+          <w:lang w:eastAsia="pl-PL"/>
+        </w:rPr>
+        <w:t>intriguing</w:t>
       </w:r>
       <w:bookmarkStart w:id="0" w:name="_GoBack"/>
       <w:bookmarkEnd w:id="0"/>
@@ -7103,37 +8290,7 @@
           <w:szCs w:val="24"/>
           <w:lang w:eastAsia="pl-PL"/>
         </w:rPr>
-        <w:t xml:space="preserve"> roof resulting in a lava tube.</w:t>
-      </w:r>
-    </w:p>
-    <w:p>
-      <w:pPr>
-        <w:shd w:val="clear" w:color="auto" w:fill="FFFFFF"/>
-        <w:spacing w:before="100" w:beforeAutospacing="1" w:after="360" w:line="240" w:lineRule="auto"/>
-        <w:rPr>
-          <w:rFonts w:ascii="Arial" w:eastAsia="Times New Roman" w:hAnsi="Arial" w:cs="Arial"/>
-          <w:sz w:val="24"/>
-          <w:szCs w:val="24"/>
-          <w:lang w:eastAsia="pl-PL"/>
-        </w:rPr>
-      </w:pPr>
-      <w:r>
-        <w:rPr>
-          <w:rFonts w:ascii="Arial" w:eastAsia="Times New Roman" w:hAnsi="Arial" w:cs="Arial"/>
-          <w:sz w:val="24"/>
-          <w:szCs w:val="24"/>
-          <w:lang w:eastAsia="pl-PL"/>
-        </w:rPr>
-        <w:t xml:space="preserve">Outside the </w:t>
-      </w:r>
-      <w:r>
-        <w:rPr>
-          <w:rFonts w:ascii="Arial" w:eastAsia="Times New Roman" w:hAnsi="Arial" w:cs="Arial"/>
-          <w:sz w:val="24"/>
-          <w:szCs w:val="24"/>
-          <w:lang w:eastAsia="pl-PL"/>
-        </w:rPr>
-        <w:t>lava tube, you will see …………………….</w:t>
+        <w:t>………………….</w:t>
       </w:r>
       <w:r>
         <w:rPr>
@@ -7891,7 +9048,7 @@
 </file>
 
 <file path=customXml/itemProps1.xml><?xml version="1.0" encoding="utf-8"?>
-<ds:datastoreItem xmlns:ds="http://schemas.openxmlformats.org/officeDocument/2006/customXml" ds:itemID="{5F5C0F2D-A52E-404F-ABA0-7AF510327198}">
+<ds:datastoreItem xmlns:ds="http://schemas.openxmlformats.org/officeDocument/2006/customXml" ds:itemID="{5864C7FD-EEDB-4822-B4CD-24CC30F30CD2}">
   <ds:schemaRefs>
     <ds:schemaRef ds:uri="http://schemas.openxmlformats.org/officeDocument/2006/bibliography"/>
   </ds:schemaRefs>

</xml_diff>

<commit_message>
lesson 587 - Tuesday
</commit_message>
<xml_diff>
--- a/english_via_skype/solutions/doc/lesson_586_Iceland - attractions_edit.docx
+++ b/english_via_skype/solutions/doc/lesson_586_Iceland - attractions_edit.docx
@@ -1852,7 +1852,25 @@
           <w:szCs w:val="24"/>
           <w:lang w:eastAsia="pl-PL"/>
         </w:rPr>
-        <w:t xml:space="preserve"> …………………</w:t>
+        <w:t xml:space="preserve"> …</w:t>
+      </w:r>
+      <w:r>
+        <w:rPr>
+          <w:rFonts w:ascii="Arial" w:eastAsia="Times New Roman" w:hAnsi="Arial" w:cs="Arial"/>
+          <w:sz w:val="24"/>
+          <w:szCs w:val="24"/>
+          <w:lang w:eastAsia="pl-PL"/>
+        </w:rPr>
+        <w:t>setting</w:t>
+      </w:r>
+      <w:r>
+        <w:rPr>
+          <w:rFonts w:ascii="Arial" w:eastAsia="Times New Roman" w:hAnsi="Arial" w:cs="Arial"/>
+          <w:sz w:val="24"/>
+          <w:szCs w:val="24"/>
+          <w:lang w:eastAsia="pl-PL"/>
+        </w:rPr>
+        <w:t>………………</w:t>
       </w:r>
       <w:r>
         <w:rPr>
@@ -1936,8 +1954,10 @@
           <w:szCs w:val="24"/>
           <w:lang w:eastAsia="pl-PL"/>
         </w:rPr>
-        <w:t>setting</w:t>
-      </w:r>
+        <w:t>tubs</w:t>
+      </w:r>
+      <w:bookmarkStart w:id="0" w:name="_GoBack"/>
+      <w:bookmarkEnd w:id="0"/>
       <w:r>
         <w:rPr>
           <w:rFonts w:ascii="Arial" w:eastAsia="Times New Roman" w:hAnsi="Arial" w:cs="Arial"/>
@@ -8281,8 +8301,6 @@
         </w:rPr>
         <w:t>intriguing</w:t>
       </w:r>
-      <w:bookmarkStart w:id="0" w:name="_GoBack"/>
-      <w:bookmarkEnd w:id="0"/>
       <w:r>
         <w:rPr>
           <w:rFonts w:ascii="Arial" w:eastAsia="Times New Roman" w:hAnsi="Arial" w:cs="Arial"/>
@@ -9048,7 +9066,7 @@
 </file>
 
 <file path=customXml/itemProps1.xml><?xml version="1.0" encoding="utf-8"?>
-<ds:datastoreItem xmlns:ds="http://schemas.openxmlformats.org/officeDocument/2006/customXml" ds:itemID="{5864C7FD-EEDB-4822-B4CD-24CC30F30CD2}">
+<ds:datastoreItem xmlns:ds="http://schemas.openxmlformats.org/officeDocument/2006/customXml" ds:itemID="{182D9DBB-DD9B-465B-8A85-62B33445CE5E}">
   <ds:schemaRefs>
     <ds:schemaRef ds:uri="http://schemas.openxmlformats.org/officeDocument/2006/bibliography"/>
   </ds:schemaRefs>

</xml_diff>